<commit_message>
Updated CV.txt and CV.docx
</commit_message>
<xml_diff>
--- a/cv/Giacomo_Vanni_-_Software_Developer.docx
+++ b/cv/Giacomo_Vanni_-_Software_Developer.docx
@@ -330,7 +330,7 @@
               <w:pStyle w:val="Date"/>
             </w:pPr>
             <w:r>
-              <w:t xml:space="preserve">September 2014 — November 2014</w:t>
+              <w:t xml:space="preserve">September 2014 — November 2016</w:t>
             </w:r>
           </w:p>
           <w:p>
@@ -487,7 +487,7 @@
             <w:pPr>
               <w:pStyle w:val="SidebarText"/>
             </w:pPr>
-            <w:hyperlink w:history="1" r:id="rId54377">
+            <w:hyperlink w:history="1" r:id="rId11613">
               <w:r>
                 <w:rPr>
                   <w:rStyle w:val="SidebarLink"/>
@@ -548,7 +548,7 @@
             <w:pPr>
               <w:pStyle w:val="SidebarText"/>
             </w:pPr>
-            <w:hyperlink w:history="1" r:id="rId20954">
+            <w:hyperlink w:history="1" r:id="rId44839">
               <w:r>
                 <w:rPr>
                   <w:rStyle w:val="SidebarLink"/>

</xml_diff>

<commit_message>
updated CV and basic descriptions
</commit_message>
<xml_diff>
--- a/cv/Giacomo_Vanni_-_Software_Developer.docx
+++ b/cv/Giacomo_Vanni_-_Software_Developer.docx
@@ -190,7 +190,7 @@
           </w:p>
           <w:p>
             <w:r>
-              <w:t xml:space="preserve">Passionate and motivated software developer based in Milan with 3 years of professional experience developing with C# and Unity on Android, iOS, Microsoft Hololens2 and HTC Vive.</w:t>
+              <w:t xml:space="preserve">Passionate and motivated software developer based in Milan with 4 years of professional experience developing with C# and Unity on Android, iOS, Microsoft Hololens2, HTC Vive and Oculust quest 2</w:t>
             </w:r>
           </w:p>
           <w:p>
@@ -216,6 +216,32 @@
               <w:pStyle w:val="Heading2"/>
             </w:pPr>
             <w:r>
+              <w:t xml:space="preserve">Software Developer (Unity -VR), Hegias AG, Lugano</w:t>
+            </w:r>
+          </w:p>
+          <w:p>
+            <w:pPr>
+              <w:pStyle w:val="Date"/>
+            </w:pPr>
+            <w:r>
+              <w:t xml:space="preserve">August 2022 — Present</w:t>
+            </w:r>
+          </w:p>
+          <w:p>
+            <w:r>
+              <w:t xml:space="preserve">I am working on an automated and browser-based content management system (CMS) solution for visualizing and communicating with virtual reality (VR) for the construction and real estate industry.</w:t>
+            </w:r>
+          </w:p>
+          <w:p>
+            <w:r>
+              <w:t xml:space="preserve">Focus on:  VR, Shaders, Oculus Quest 2, HTC Vive, C#, Unity, Database, API, Webservices, Code Design, Code architecture</w:t>
+            </w:r>
+          </w:p>
+          <w:p>
+            <w:pPr>
+              <w:pStyle w:val="Heading2"/>
+            </w:pPr>
+            <w:r>
               <w:t xml:space="preserve">Software Developer, OverIT - Field Service Management, Milano</w:t>
             </w:r>
           </w:p>
@@ -224,12 +250,12 @@
               <w:pStyle w:val="Date"/>
             </w:pPr>
             <w:r>
-              <w:t xml:space="preserve">September 2021 — Present</w:t>
-            </w:r>
-          </w:p>
-          <w:p>
-            <w:r>
-              <w:t xml:space="preserve">I am currently working on AR technlogies with Microsoft Holens 2 for the SPACE1 division to develop new solutions for the Field Service Menagement and the Augmented Collaboration.</w:t>
+              <w:t xml:space="preserve">September 2021 — September 2022</w:t>
+            </w:r>
+          </w:p>
+          <w:p>
+            <w:r>
+              <w:t xml:space="preserve">I have worked on AR technlogies with Microsoft Holens 2 for the SPACE1 division to develop new solutions for the Field Service Menagement and the Augmented Collaboration.</w:t>
             </w:r>
           </w:p>
           <w:p>
@@ -261,11 +287,6 @@
           <w:p>
             <w:r>
               <w:t xml:space="preserve">UpSurgeOn develops an advanced sequence of virtual and physical technologies designed to support mental and manual training for young neurosurgeons. The goal of the company is to solve the problem of practice in neurosurgery which is a global healthcare emergency.</w:t>
-            </w:r>
-          </w:p>
-          <w:p>
-            <w:r>
-              <w:t xml:space="preserve">For this purpose, UpSurgeOn won the European Union’s H2020 Research and Innovation Programme under grant agreement n.880895.</w:t>
             </w:r>
           </w:p>
           <w:p>
@@ -513,7 +534,7 @@
             <w:pPr>
               <w:pStyle w:val="SidebarText"/>
             </w:pPr>
-            <w:hyperlink w:history="1" r:id="rId38912">
+            <w:hyperlink w:history="1" r:id="rId51993">
               <w:r>
                 <w:rPr>
                   <w:rStyle w:val="SidebarLink"/>
@@ -574,7 +595,7 @@
             <w:pPr>
               <w:pStyle w:val="SidebarText"/>
             </w:pPr>
-            <w:hyperlink w:history="1" r:id="rId9711">
+            <w:hyperlink w:history="1" r:id="rId55765">
               <w:r>
                 <w:rPr>
                   <w:rStyle w:val="SidebarLink"/>
@@ -756,6 +777,75 @@
                   </w:pPr>
                   <w:r>
                     <w:t xml:space="preserve">Git</w:t>
+                  </w:r>
+                </w:p>
+              </w:tc>
+            </w:tr>
+            <w:tr>
+              <w:tc>
+                <w:tcPr>
+                  <w:shd w:fill="FFFFFF" w:val="clear" w:color="auto"/>
+                  <w:tcW w:w="2559.3448818897637" w:type="dxa"/>
+                  <w:tcW w:w="2559.3448818897637" w:type="dxa"/>
+                </w:tcPr>
+                <w:p>
+                  <w:pPr>
+                    <w:pStyle w:val="SkillBar"/>
+                  </w:pPr>
+                  <w:r>
+                    <w:t xml:space="preserve"> </w:t>
+                  </w:r>
+                </w:p>
+              </w:tc>
+              <w:tc>
+                <w:tcPr>
+                  <w:shd w:fill="FFFFFF" w:val="clear" w:color="auto"/>
+                  <w:tcW w:w="25.85196850393686" w:type="dxa"/>
+                  <w:tcW w:w="25.85196850393686" w:type="dxa"/>
+                </w:tcPr>
+                <w:p>
+                  <w:pPr>
+                    <w:pStyle w:val="SkillBar"/>
+                  </w:pPr>
+                  <w:r>
+                    <w:t xml:space="preserve"> </w:t>
+                  </w:r>
+                </w:p>
+              </w:tc>
+            </w:tr>
+          </w:tbl>
+          <w:p>
+            <w:pPr>
+              <w:pStyle w:val="SkillSpacing"/>
+            </w:pPr>
+          </w:p>
+          <w:tbl>
+            <w:tblPr>
+              <w:tblCellMar>
+                <w:bottom w:type="dxa" w:w="0"/>
+                <w:top w:type="dxa" w:w="0"/>
+                <w:left w:type="dxa" w:w="0"/>
+                <w:right w:type="dxa" w:w="0"/>
+              </w:tblCellMar>
+              <w:tblW w:type="dxa" w:w="2585.1968503937005"/>
+            </w:tblPr>
+            <w:tblGrid>
+              <w:gridCol w:w="2559.3448818897637"/>
+              <w:gridCol w:w="25.85196850393686"/>
+            </w:tblGrid>
+            <w:tr>
+              <w:tc>
+                <w:tcPr>
+                  <w:gridSpan w:val="2"/>
+                  <w:tcW w:w="2585.1968503937005" w:type="dxa"/>
+                  <w:tcW w:w="2585.1968503937005" w:type="dxa"/>
+                </w:tcPr>
+                <w:p>
+                  <w:pPr>
+                    <w:pStyle w:val="SkillTitle"/>
+                  </w:pPr>
+                  <w:r>
+                    <w:t xml:space="preserve">AR/VR</w:t>
                   </w:r>
                 </w:p>
               </w:tc>

</xml_diff>

<commit_message>
Added IQUII in the CV
</commit_message>
<xml_diff>
--- a/cv/Giacomo_Vanni_-_Software_Developer.docx
+++ b/cv/Giacomo_Vanni_-_Software_Developer.docx
@@ -190,7 +190,7 @@
           </w:p>
           <w:p>
             <w:r>
-              <w:t xml:space="preserve">Passionate and motivated software developer based in Milan with 4 years of professional experience developing with C# and Unity on Android, iOS, Microsoft Hololens2, HTC Vive and Oculust quest 2</w:t>
+              <w:t xml:space="preserve">Passionate and motivated software developer based in Florence with 4 years of professional experience developing with C# and Unity on Android, iOS, Microsoft Hololens2, HTC Vive and Oculust quest 2</w:t>
             </w:r>
           </w:p>
           <w:p>
@@ -216,6 +216,32 @@
               <w:pStyle w:val="Heading2"/>
             </w:pPr>
             <w:r>
+              <w:t xml:space="preserve">Senior Unity Developer - Head of Immersive team,  IQUII, Remote</w:t>
+            </w:r>
+          </w:p>
+          <w:p>
+            <w:pPr>
+              <w:pStyle w:val="Date"/>
+            </w:pPr>
+            <w:r>
+              <w:t xml:space="preserve">March 2023 — Present</w:t>
+            </w:r>
+          </w:p>
+          <w:p>
+            <w:r>
+              <w:t xml:space="preserve">I am currently leading the Immersive Technologies division of IQUII.</w:t>
+            </w:r>
+          </w:p>
+          <w:p>
+            <w:r>
+              <w:t xml:space="preserve">We are currently working with the latest AR/VR/MR technologies in a B2B environment in order to provide the best product for our customers.</w:t>
+            </w:r>
+          </w:p>
+          <w:p>
+            <w:pPr>
+              <w:pStyle w:val="Heading2"/>
+            </w:pPr>
+            <w:r>
               <w:t xml:space="preserve">Software Developer (Unity -VR), Hegias AG, Lugano</w:t>
             </w:r>
           </w:p>
@@ -224,7 +250,7 @@
               <w:pStyle w:val="Date"/>
             </w:pPr>
             <w:r>
-              <w:t xml:space="preserve">August 2022 — Present</w:t>
+              <w:t xml:space="preserve">August 2022 — March 2023</w:t>
             </w:r>
           </w:p>
           <w:p>
@@ -441,56 +467,6 @@
           <w:p>
             <w:r>
               <w:t xml:space="preserve">To pay for my studies I've joined the family business handling social media and welcoming customers for our B&amp;B/apartment service in Tuscany. There I learned how to work and relate with people.</w:t>
-            </w:r>
-          </w:p>
-          <w:p>
-            <w:pPr>
-              <w:pStyle w:val="Heading1"/>
-            </w:pPr>
-            <w:r>
-              <w:t xml:space="preserve">Internships</w:t>
-            </w:r>
-          </w:p>
-          <w:p>
-            <w:pPr>
-              <w:pStyle w:val="Heading2"/>
-            </w:pPr>
-            <w:r>
-              <w:t xml:space="preserve">Unity Developer (Microsoft HoloLens) at Balzo Srl, Florence</w:t>
-            </w:r>
-          </w:p>
-          <w:p>
-            <w:pPr>
-              <w:pStyle w:val="Date"/>
-            </w:pPr>
-            <w:r>
-              <w:t xml:space="preserve">May 2016 — September 2016</w:t>
-            </w:r>
-          </w:p>
-          <w:p>
-            <w:r>
-              <w:t xml:space="preserve">After I've finished my first year at the academy, one of my professors offered me an internship at his company.</w:t>
-            </w:r>
-          </w:p>
-          <w:p>
-            <w:r>
-              <w:t xml:space="preserve">For four months I've worked hand to hand with senior developers using Microsoft HoloLens.</w:t>
-            </w:r>
-          </w:p>
-          <w:p>
-            <w:pPr>
-              <w:pStyle w:val="Heading1"/>
-            </w:pPr>
-            <w:r>
-              <w:t xml:space="preserve">References</w:t>
-            </w:r>
-          </w:p>
-          <w:p>
-            <w:pPr>
-              <w:pStyle w:val="Heading2"/>
-            </w:pPr>
-            <w:r>
-              <w:t xml:space="preserve">References available upon request</w:t>
             </w:r>
           </w:p>
         </w:tc>
@@ -534,7 +510,7 @@
             <w:pPr>
               <w:pStyle w:val="SidebarText"/>
             </w:pPr>
-            <w:hyperlink w:history="1" r:id="rId51993">
+            <w:hyperlink w:history="1" r:id="rId7348">
               <w:r>
                 <w:rPr>
                   <w:rStyle w:val="SidebarLink"/>
@@ -595,7 +571,7 @@
             <w:pPr>
               <w:pStyle w:val="SidebarText"/>
             </w:pPr>
-            <w:hyperlink w:history="1" r:id="rId55765">
+            <w:hyperlink w:history="1" r:id="rId39026">
               <w:r>
                 <w:rPr>
                   <w:rStyle w:val="SidebarLink"/>

</xml_diff>